<commit_message>
Improve PNG and PSD. Minor fix.
</commit_message>
<xml_diff>
--- a/Assets/File PSD PNG ecc/Trama e Personaggi.docx
+++ b/Assets/File PSD PNG ecc/Trama e Personaggi.docx
@@ -5,18 +5,283 @@
     <w:p>
       <w:pPr>
         <w:pStyle w:val="Corpodeltesto"/>
+        <w:spacing w:lineRule="auto" w:line="360"/>
         <w:rPr/>
       </w:pPr>
       <w:r>
         <w:rPr>
           <w:rStyle w:val="TitoloCarattere"/>
-          <w:rFonts w:ascii="Calibri Light" w:hAnsi="Calibri Light"/>
+          <w:rFonts w:eastAsia="" w:cs="" w:ascii="Calibri Light" w:hAnsi="Calibri Light" w:asciiTheme="majorHAnsi" w:cstheme="majorBidi" w:eastAsiaTheme="majorEastAsia" w:hAnsiTheme="majorHAnsi"/>
+          <w:color w:val="auto"/>
+          <w:spacing w:val="-10"/>
+          <w:kern w:val="2"/>
           <w:sz w:val="56"/>
           <w:szCs w:val="56"/>
           <w:lang w:val="it-IT" w:eastAsia="en-US" w:bidi="ar-SA"/>
         </w:rPr>
-        <w:t>Trama</w:t>
-      </w:r>
+        <w:t>Sceneggiatur</w:t>
+      </w:r>
+      <w:r>
+        <w:rPr>
+          <w:rStyle w:val="TitoloCarattere"/>
+          <w:color w:val="auto"/>
+          <w:lang w:val="it-IT" w:eastAsia="en-US" w:bidi="ar-SA"/>
+        </w:rPr>
+        <w:t>a</w:t>
+        <w:br/>
+      </w:r>
+      <w:r>
+        <w:rPr>
+          <w:rStyle w:val="TitoloCarattere"/>
+          <w:color w:val="auto"/>
+          <w:sz w:val="24"/>
+          <w:szCs w:val="24"/>
+          <w:lang w:val="it-IT" w:eastAsia="en-US" w:bidi="ar-SA"/>
+        </w:rPr>
+        <w:t xml:space="preserve">Avvio del gioco. Breve animazione iniziale con scritta “Premi Start”. </w:t>
+        <w:br/>
+        <w:t>Menù con “Nuovo gioco”, “Carica”, “Opzioni”, Esci”.</w:t>
+        <w:br/>
+        <w:t>“Nuovo gioco”. Viene mostrato un breve testo a schermo.</w:t>
+        <w:br/>
+        <w:t xml:space="preserve">“Il videogioco è stato realizzato nella speranza di strappare un sorriso </w:t>
+      </w:r>
+      <w:r>
+        <w:rPr>
+          <w:rStyle w:val="TitoloCarattere"/>
+          <w:color w:val="auto"/>
+          <w:sz w:val="24"/>
+          <w:szCs w:val="24"/>
+          <w:lang w:val="it-IT" w:eastAsia="en-US" w:bidi="ar-SA"/>
+        </w:rPr>
+        <w:t xml:space="preserve">a chi lo proverà. Cattura più Pokémon che puoi, costruisci la tua personalissima squadra e scopri </w:t>
+      </w:r>
+      <w:r>
+        <w:rPr>
+          <w:rStyle w:val="TitoloCarattere"/>
+          <w:rFonts w:eastAsia="" w:cs="" w:ascii="Calibri Light" w:hAnsi="Calibri Light" w:asciiTheme="majorHAnsi" w:cstheme="majorBidi" w:eastAsiaTheme="majorEastAsia" w:hAnsiTheme="majorHAnsi"/>
+          <w:color w:val="auto"/>
+          <w:spacing w:val="-10"/>
+          <w:kern w:val="2"/>
+          <w:sz w:val="24"/>
+          <w:szCs w:val="24"/>
+          <w:lang w:val="it-IT" w:eastAsia="en-US" w:bidi="ar-SA"/>
+        </w:rPr>
+        <w:t>le più antiche leggende de</w:t>
+      </w:r>
+      <w:r>
+        <w:rPr>
+          <w:rStyle w:val="TitoloCarattere"/>
+          <w:color w:val="auto"/>
+          <w:sz w:val="24"/>
+          <w:szCs w:val="24"/>
+          <w:lang w:val="it-IT" w:eastAsia="en-US" w:bidi="ar-SA"/>
+        </w:rPr>
+        <w:t>l Villaggio Papini. Buona avventura!”</w:t>
+        <w:br/>
+        <w:t>“T</w:t>
+      </w:r>
+      <w:r>
+        <w:rPr>
+          <w:rStyle w:val="TitoloCarattere"/>
+          <w:color w:val="auto"/>
+          <w:sz w:val="24"/>
+          <w:szCs w:val="24"/>
+          <w:lang w:val="it-IT" w:eastAsia="en-US" w:bidi="ar-SA"/>
+        </w:rPr>
+        <w:t>a</w:t>
+      </w:r>
+      <w:r>
+        <w:rPr>
+          <w:rStyle w:val="TitoloCarattere"/>
+          <w:color w:val="auto"/>
+          <w:sz w:val="24"/>
+          <w:szCs w:val="24"/>
+          <w:lang w:val="it-IT" w:eastAsia="en-US" w:bidi="ar-SA"/>
+        </w:rPr>
+        <w:t>sti per muoversi: W, A, S, D.”</w:t>
+        <w:br/>
+        <w:t>“Tasto per confermare: Z.”</w:t>
+        <w:br/>
+        <w:t>“Tasto per annullare: X.”</w:t>
+        <w:br/>
+        <w:t>“Menù: INVIO.”</w:t>
+        <w:br/>
+        <w:t>Il gioco apre nella casa del protagonista.</w:t>
+        <w:br/>
+        <w:t>Il giocatore inizierà una conversazione con MAMMA.</w:t>
+        <w:br/>
+        <w:t>MAMMA: “</w:t>
+      </w:r>
+      <w:r>
+        <w:rPr>
+          <w:rStyle w:val="TitoloCarattere"/>
+          <w:rFonts w:eastAsia="" w:cs="" w:ascii="Calibri Light" w:hAnsi="Calibri Light" w:asciiTheme="majorHAnsi" w:cstheme="majorBidi" w:eastAsiaTheme="majorEastAsia" w:hAnsiTheme="majorHAnsi"/>
+          <w:color w:val="auto"/>
+          <w:spacing w:val="-10"/>
+          <w:kern w:val="2"/>
+          <w:sz w:val="24"/>
+          <w:szCs w:val="24"/>
+          <w:lang w:val="it-IT" w:eastAsia="en-US" w:bidi="ar-SA"/>
+        </w:rPr>
+        <w:t xml:space="preserve">Buongiorno principessa. Mentre dormivi ho ultimato il trasloco. </w:t>
+      </w:r>
+      <w:r>
+        <w:rPr>
+          <w:rStyle w:val="TitoloCarattere"/>
+          <w:rFonts w:eastAsia="" w:cs="" w:ascii="Calibri Light" w:hAnsi="Calibri Light" w:asciiTheme="majorHAnsi" w:cstheme="majorBidi" w:eastAsiaTheme="majorEastAsia" w:hAnsiTheme="majorHAnsi"/>
+          <w:color w:val="auto"/>
+          <w:spacing w:val="-10"/>
+          <w:kern w:val="2"/>
+          <w:sz w:val="24"/>
+          <w:szCs w:val="24"/>
+          <w:lang w:val="it-IT" w:eastAsia="en-US" w:bidi="ar-SA"/>
+        </w:rPr>
+        <w:t xml:space="preserve">Però c’è un problema, INTERNET sembra non funzionare correttamente, </w:t>
+      </w:r>
+      <w:r>
+        <w:rPr>
+          <w:rStyle w:val="TitoloCarattere"/>
+          <w:rFonts w:eastAsia="" w:cs="" w:ascii="Calibri Light" w:hAnsi="Calibri Light" w:asciiTheme="majorHAnsi" w:cstheme="majorBidi" w:eastAsiaTheme="majorEastAsia" w:hAnsiTheme="majorHAnsi"/>
+          <w:color w:val="auto"/>
+          <w:spacing w:val="-10"/>
+          <w:kern w:val="2"/>
+          <w:sz w:val="24"/>
+          <w:szCs w:val="24"/>
+          <w:lang w:val="it-IT" w:eastAsia="en-US" w:bidi="ar-SA"/>
+        </w:rPr>
+        <w:t>ho chiesto ai vicini e sembra che anche a loro non funzioni.</w:t>
+      </w:r>
+      <w:r>
+        <w:rPr>
+          <w:rStyle w:val="TitoloCarattere"/>
+          <w:rFonts w:eastAsia="" w:cs="" w:ascii="Calibri Light" w:hAnsi="Calibri Light" w:asciiTheme="majorHAnsi" w:cstheme="majorBidi" w:eastAsiaTheme="majorEastAsia" w:hAnsiTheme="majorHAnsi"/>
+          <w:color w:val="auto"/>
+          <w:spacing w:val="-10"/>
+          <w:kern w:val="2"/>
+          <w:sz w:val="24"/>
+          <w:szCs w:val="24"/>
+          <w:lang w:val="it-IT" w:eastAsia="en-US" w:bidi="ar-SA"/>
+        </w:rPr>
+        <w:br/>
+      </w:r>
+      <w:r>
+        <w:rPr>
+          <w:rStyle w:val="TitoloCarattere"/>
+          <w:rFonts w:eastAsia="" w:cs="" w:ascii="Calibri Light" w:hAnsi="Calibri Light" w:asciiTheme="majorHAnsi" w:cstheme="majorBidi" w:eastAsiaTheme="majorEastAsia" w:hAnsiTheme="majorHAnsi"/>
+          <w:color w:val="auto"/>
+          <w:spacing w:val="-10"/>
+          <w:kern w:val="2"/>
+          <w:sz w:val="24"/>
+          <w:szCs w:val="24"/>
+          <w:lang w:val="it-IT" w:eastAsia="en-US" w:bidi="ar-SA"/>
+        </w:rPr>
+        <w:t>Nonostante questo, fi</w:t>
+      </w:r>
+      <w:r>
+        <w:rPr>
+          <w:rStyle w:val="TitoloCarattere"/>
+          <w:rFonts w:eastAsia="" w:cs="" w:ascii="Calibri Light" w:hAnsi="Calibri Light" w:asciiTheme="majorHAnsi" w:cstheme="majorBidi" w:eastAsiaTheme="majorEastAsia" w:hAnsiTheme="majorHAnsi"/>
+          <w:color w:val="auto"/>
+          <w:spacing w:val="-10"/>
+          <w:kern w:val="2"/>
+          <w:sz w:val="24"/>
+          <w:szCs w:val="24"/>
+          <w:lang w:val="it-IT" w:eastAsia="en-US" w:bidi="ar-SA"/>
+        </w:rPr>
+        <w:t xml:space="preserve">nalmente ci siamo, siamo al Villaggio Papini. </w:t>
+        <w:br/>
+        <w:t xml:space="preserve">Se esci </w:t>
+      </w:r>
+      <w:r>
+        <w:rPr>
+          <w:rStyle w:val="TitoloCarattere"/>
+          <w:rFonts w:eastAsia="" w:cs="" w:ascii="Calibri Light" w:hAnsi="Calibri Light" w:asciiTheme="majorHAnsi" w:cstheme="majorBidi" w:eastAsiaTheme="majorEastAsia" w:hAnsiTheme="majorHAnsi"/>
+          <w:color w:val="auto"/>
+          <w:spacing w:val="-10"/>
+          <w:kern w:val="2"/>
+          <w:sz w:val="24"/>
+          <w:szCs w:val="24"/>
+          <w:lang w:val="it-IT" w:eastAsia="en-US" w:bidi="ar-SA"/>
+        </w:rPr>
+        <w:t xml:space="preserve">ricordati di prendere le SCARPE DA CORSA. </w:t>
+        <w:br/>
+        <w:t>Ah! Mi stavo quasi per dimenticare, prendi anche il tuo criceto, ti servirà qua al Villaggio Papini.”</w:t>
+        <w:br/>
+        <w:t>MAMMA consegna al giocatore un BIDOOF.</w:t>
+        <w:br/>
+        <w:t>Il giocatore può prendere le SCARPE DA CORSA in casa.</w:t>
+        <w:br/>
+        <w:t>Il giocatore esce di casa e si trova in VIAREGGIO.</w:t>
+        <w:br/>
+      </w:r>
+      <w:r>
+        <w:rPr>
+          <w:rStyle w:val="TitoloCarattere"/>
+          <w:rFonts w:eastAsia="" w:cs="" w:ascii="Calibri Light" w:hAnsi="Calibri Light" w:asciiTheme="majorHAnsi" w:cstheme="majorBidi" w:eastAsiaTheme="majorEastAsia" w:hAnsiTheme="majorHAnsi"/>
+          <w:color w:val="auto"/>
+          <w:spacing w:val="-10"/>
+          <w:kern w:val="2"/>
+          <w:sz w:val="24"/>
+          <w:szCs w:val="24"/>
+          <w:lang w:val="it-IT" w:eastAsia="en-US" w:bidi="ar-SA"/>
+        </w:rPr>
+        <w:t>Poco più avanti dell’entrata della casa è presente LINO, ALLENATORE.</w:t>
+        <w:br/>
+        <w:t>“Oh ciao! Io sono LINO, ALLENATORE. Passo ogni tanto al Villaggio Papini. Ti va una LOTTA POKèMON?”</w:t>
+        <w:br/>
+        <w:t>Il giocatore sceglie la risposta “Non so cosa sia”.</w:t>
+        <w:br/>
+        <w:t xml:space="preserve">“Non sai che cosa sono? Molto semplice, si fanno lottare i Pokémon e chi vince si prende i soldi dell’altro. Come dici? Non ti sembra del tutto legale? Non fare il pignolo su. </w:t>
+        <w:br/>
+        <w:t>La prosisma volta ci sfideremo! TOCCAH! Ricorda di passare da BEA, PROFESSORESSA più tardi, la dovresti trovare al CENTRO POKèMON, dove puoi anche curare i tuoi POKèMON.”</w:t>
+        <w:br/>
+        <w:t xml:space="preserve">LINO, ALLENATORE se ne va. </w:t>
+        <w:br/>
+      </w:r>
+      <w:r>
+        <w:rPr>
+          <w:rStyle w:val="TitoloCarattere"/>
+          <w:rFonts w:eastAsia="" w:cs="" w:ascii="Calibri Light" w:hAnsi="Calibri Light" w:asciiTheme="majorHAnsi" w:cstheme="majorBidi" w:eastAsiaTheme="majorEastAsia" w:hAnsiTheme="majorHAnsi"/>
+          <w:color w:val="auto"/>
+          <w:spacing w:val="-10"/>
+          <w:kern w:val="2"/>
+          <w:sz w:val="24"/>
+          <w:szCs w:val="24"/>
+          <w:lang w:val="it-IT" w:eastAsia="en-US" w:bidi="ar-SA"/>
+        </w:rPr>
+        <w:t>Il giocatore si muove all’interno di VIAREGGIO. Se trova l’entrata per il BOSCHETTO non vi potrà accedere senza una TORCIA. L’unica via percorribile è quella per INCROCIO DA GERRY.</w:t>
+      </w:r>
+      <w:r>
+        <w:rPr>
+          <w:rStyle w:val="TitoloCarattere"/>
+          <w:rFonts w:eastAsia="" w:cs="" w:ascii="Calibri Light" w:hAnsi="Calibri Light" w:asciiTheme="majorHAnsi" w:cstheme="majorBidi" w:eastAsiaTheme="majorEastAsia" w:hAnsiTheme="majorHAnsi"/>
+          <w:color w:val="auto"/>
+          <w:spacing w:val="-10"/>
+          <w:kern w:val="2"/>
+          <w:sz w:val="24"/>
+          <w:szCs w:val="24"/>
+          <w:lang w:val="it-IT" w:eastAsia="en-US" w:bidi="ar-SA"/>
+        </w:rPr>
+        <w:br/>
+      </w:r>
+      <w:r>
+        <w:rPr>
+          <w:rStyle w:val="TitoloCarattere"/>
+          <w:color w:val="auto"/>
+          <w:sz w:val="24"/>
+          <w:szCs w:val="24"/>
+          <w:lang w:val="it-IT" w:eastAsia="en-US" w:bidi="ar-SA"/>
+        </w:rPr>
+        <w:br/>
+      </w:r>
+    </w:p>
+    <w:p>
+      <w:pPr>
+        <w:pStyle w:val="Corpodeltesto"/>
+        <w:spacing w:lineRule="auto" w:line="360"/>
+        <w:rPr/>
+      </w:pPr>
       <w:r>
         <w:rPr>
           <w:rFonts w:ascii="Calibri Light" w:hAnsi="Calibri Light"/>
@@ -26,662 +291,492 @@
         </w:rPr>
         <w:br/>
       </w:r>
+      <w:r>
+        <w:rPr>
+          <w:rStyle w:val="TitoloCarattere"/>
+          <w:rFonts w:eastAsia="" w:cs="" w:ascii="Calibri Light" w:hAnsi="Calibri Light" w:asciiTheme="majorHAnsi" w:cstheme="majorBidi" w:eastAsiaTheme="majorEastAsia" w:hAnsiTheme="majorHAnsi"/>
+          <w:color w:val="auto"/>
+          <w:spacing w:val="-10"/>
+          <w:kern w:val="2"/>
+          <w:sz w:val="56"/>
+          <w:szCs w:val="56"/>
+          <w:lang w:val="it-IT" w:eastAsia="en-US" w:bidi="ar-SA"/>
+        </w:rPr>
+        <w:t>Palestre</w:t>
+      </w:r>
+      <w:r>
+        <w:rPr>
+          <w:rFonts w:ascii="Calibri Light" w:hAnsi="Calibri Light"/>
+          <w:sz w:val="24"/>
+          <w:szCs w:val="24"/>
+          <w:lang w:val="it-IT" w:eastAsia="en-US" w:bidi="ar-SA"/>
+        </w:rPr>
+        <w:br/>
+      </w:r>
+      <w:r>
+        <w:rPr>
+          <w:rFonts w:ascii="Calibri Light" w:hAnsi="Calibri Light"/>
+          <w:color w:val="70AD47" w:themeColor="accent6"/>
+          <w:sz w:val="24"/>
+          <w:szCs w:val="24"/>
+          <w:lang w:val="it-IT" w:eastAsia="en-US" w:bidi="ar-SA"/>
+        </w:rPr>
+        <w:t xml:space="preserve">Salva, Calciatore: </w:t>
+      </w:r>
+      <w:r>
+        <w:rPr>
+          <w:rFonts w:ascii="Calibri Light" w:hAnsi="Calibri Light"/>
+          <w:sz w:val="24"/>
+          <w:szCs w:val="24"/>
+          <w:lang w:val="it-IT" w:eastAsia="en-US" w:bidi="ar-SA"/>
+        </w:rPr>
+        <w:t>Pokémon Erba.</w:t>
+        <w:br/>
+      </w:r>
+      <w:r>
+        <w:rPr>
+          <w:rFonts w:ascii="Calibri Light" w:hAnsi="Calibri Light"/>
+          <w:color w:val="808080" w:themeColor="background1" w:themeShade="80"/>
+          <w:sz w:val="24"/>
+          <w:szCs w:val="24"/>
+          <w:lang w:val="it-IT" w:eastAsia="en-US" w:bidi="ar-SA"/>
+        </w:rPr>
+        <w:t xml:space="preserve">Bullo, Motociclista: </w:t>
+      </w:r>
+      <w:r>
+        <w:rPr>
+          <w:rFonts w:ascii="Calibri Light" w:hAnsi="Calibri Light"/>
+          <w:sz w:val="24"/>
+          <w:szCs w:val="24"/>
+          <w:lang w:val="it-IT" w:eastAsia="en-US" w:bidi="ar-SA"/>
+        </w:rPr>
+        <w:t>Pokémon Acciaio.</w:t>
+        <w:br/>
+      </w:r>
+      <w:r>
+        <w:rPr>
+          <w:rFonts w:ascii="Calibri Light" w:hAnsi="Calibri Light"/>
+          <w:color w:val="C00000"/>
+          <w:sz w:val="24"/>
+          <w:szCs w:val="24"/>
+          <w:lang w:val="it-IT" w:eastAsia="en-US" w:bidi="ar-SA"/>
+        </w:rPr>
+        <w:t xml:space="preserve">Alice, Lottatrice: </w:t>
+      </w:r>
+      <w:r>
+        <w:rPr>
+          <w:rFonts w:ascii="Calibri Light" w:hAnsi="Calibri Light"/>
+          <w:sz w:val="24"/>
+          <w:szCs w:val="24"/>
+          <w:lang w:val="it-IT" w:eastAsia="en-US" w:bidi="ar-SA"/>
+        </w:rPr>
+        <w:t>Pokémon Lotta.</w:t>
+        <w:br/>
+      </w:r>
+      <w:r>
+        <w:rPr>
+          <w:rFonts w:ascii="Calibri Light" w:hAnsi="Calibri Light"/>
+          <w:color w:val="000000"/>
+          <w:sz w:val="24"/>
+          <w:szCs w:val="24"/>
+          <w:lang w:val="it-IT" w:eastAsia="en-US" w:bidi="ar-SA"/>
+        </w:rPr>
+        <w:t>Tonno, Amante delle Loli:</w:t>
+      </w:r>
+      <w:r>
+        <w:rPr>
+          <w:rFonts w:ascii="Calibri Light" w:hAnsi="Calibri Light"/>
+          <w:sz w:val="24"/>
+          <w:szCs w:val="24"/>
+          <w:lang w:val="it-IT" w:eastAsia="en-US" w:bidi="ar-SA"/>
+        </w:rPr>
+        <w:t xml:space="preserve"> Pokémon </w:t>
+      </w:r>
+      <w:r>
+        <w:rPr>
+          <w:rFonts w:eastAsia="Calibri" w:cs="" w:ascii="Calibri Light" w:hAnsi="Calibri Light" w:cstheme="minorBidi" w:eastAsiaTheme="minorHAnsi"/>
+          <w:color w:val="auto"/>
+          <w:kern w:val="0"/>
+          <w:sz w:val="24"/>
+          <w:szCs w:val="24"/>
+          <w:lang w:val="it-IT" w:eastAsia="en-US" w:bidi="ar-SA"/>
+        </w:rPr>
+        <w:t>Buio.</w:t>
+        <w:br/>
+      </w:r>
+      <w:r>
+        <w:rPr>
+          <w:rFonts w:ascii="Calibri Light" w:hAnsi="Calibri Light"/>
+          <w:color w:val="EC9BA4"/>
+          <w:sz w:val="24"/>
+          <w:szCs w:val="24"/>
+          <w:lang w:val="it-IT" w:eastAsia="en-US" w:bidi="ar-SA"/>
+        </w:rPr>
+        <w:t>Beatrice, Professoressa:</w:t>
+      </w:r>
+      <w:r>
+        <w:rPr>
+          <w:rFonts w:ascii="Calibri Light" w:hAnsi="Calibri Light"/>
+          <w:sz w:val="24"/>
+          <w:szCs w:val="24"/>
+          <w:lang w:val="it-IT" w:eastAsia="en-US" w:bidi="ar-SA"/>
+        </w:rPr>
+        <w:t xml:space="preserve"> Pokèmon Folletto.</w:t>
+        <w:br/>
+      </w:r>
+      <w:r>
+        <w:rPr>
+          <w:rFonts w:ascii="Calibri Light" w:hAnsi="Calibri Light"/>
+          <w:color w:val="E6E905"/>
+          <w:sz w:val="24"/>
+          <w:szCs w:val="24"/>
+          <w:lang w:val="it-IT" w:eastAsia="en-US" w:bidi="ar-SA"/>
+        </w:rPr>
+        <w:t>Maicol, Ing. Informatico:</w:t>
+      </w:r>
+      <w:r>
+        <w:rPr>
+          <w:rFonts w:ascii="Calibri Light" w:hAnsi="Calibri Light"/>
+          <w:color w:val="FFFF38"/>
+          <w:sz w:val="24"/>
+          <w:szCs w:val="24"/>
+          <w:lang w:val="it-IT" w:eastAsia="en-US" w:bidi="ar-SA"/>
+        </w:rPr>
+        <w:t xml:space="preserve"> </w:t>
+      </w:r>
+      <w:r>
+        <w:rPr>
+          <w:rFonts w:ascii="Calibri Light" w:hAnsi="Calibri Light"/>
+          <w:sz w:val="24"/>
+          <w:szCs w:val="24"/>
+          <w:lang w:val="it-IT" w:eastAsia="en-US" w:bidi="ar-SA"/>
+        </w:rPr>
+        <w:t>Pokémon Elettro.</w:t>
+        <w:br/>
+      </w:r>
+      <w:r>
+        <w:rPr>
+          <w:rFonts w:ascii="Calibri Light" w:hAnsi="Calibri Light"/>
+          <w:color w:val="7030A0"/>
+          <w:sz w:val="24"/>
+          <w:szCs w:val="24"/>
+          <w:lang w:val="it-IT" w:eastAsia="en-US" w:bidi="ar-SA"/>
+        </w:rPr>
+        <w:t xml:space="preserve">Luca, Twitcher: </w:t>
+      </w:r>
+      <w:r>
+        <w:rPr>
+          <w:rFonts w:ascii="Calibri Light" w:hAnsi="Calibri Light"/>
+          <w:sz w:val="24"/>
+          <w:szCs w:val="24"/>
+          <w:lang w:val="it-IT" w:eastAsia="en-US" w:bidi="ar-SA"/>
+        </w:rPr>
+        <w:t>Pokémon Veleno.</w:t>
+      </w:r>
     </w:p>
     <w:p>
       <w:pPr>
         <w:pStyle w:val="Corpodeltesto"/>
+        <w:spacing w:lineRule="auto" w:line="360"/>
         <w:rPr/>
       </w:pPr>
       <w:r>
         <w:rPr>
-          <w:rFonts w:ascii="Calibri Light" w:hAnsi="Calibri Light"/>
+          <w:rStyle w:val="TitoloCarattere"/>
+        </w:rPr>
+        <w:t>Superquattro</w:t>
+        <w:br/>
+      </w:r>
+      <w:r>
+        <w:rPr>
+          <w:rStyle w:val="TitoloCarattere"/>
+          <w:sz w:val="24"/>
+          <w:szCs w:val="24"/>
+        </w:rPr>
+        <w:t>Gisto, Vecchietto: Pokèmon Spettro.</w:t>
+        <w:br/>
+        <w:t>Matteo, Matteo Matteo: Pokèmon Terra.</w:t>
+        <w:br/>
+        <w:t>Simonetta, Pizzaiola: Pokèmon Normale.</w:t>
+        <w:br/>
+        <w:t>Gerry, Pizzaiolo: Pokèmon Fuoco.</w:t>
+      </w:r>
+    </w:p>
+    <w:p>
+      <w:pPr>
+        <w:pStyle w:val="Corpodeltesto"/>
+        <w:spacing w:lineRule="auto" w:line="360"/>
+        <w:rPr>
+          <w:rFonts w:ascii="Calibri Light" w:hAnsi="Calibri Light" w:eastAsia="" w:cs="" w:asciiTheme="majorHAnsi" w:cstheme="majorBidi" w:eastAsiaTheme="majorEastAsia" w:hAnsiTheme="majorHAnsi"/>
+          <w:color w:val="auto"/>
+          <w:spacing w:val="-10"/>
+          <w:kern w:val="2"/>
+          <w:sz w:val="24"/>
+          <w:szCs w:val="24"/>
+        </w:rPr>
+      </w:pPr>
+      <w:r>
+        <w:rPr>
+          <w:rFonts w:eastAsia="" w:cs="" w:cstheme="majorBidi" w:eastAsiaTheme="majorEastAsia" w:ascii="Calibri Light" w:hAnsi="Calibri Light"/>
+          <w:color w:val="auto"/>
+          <w:spacing w:val="-10"/>
+          <w:kern w:val="2"/>
+          <w:sz w:val="24"/>
+          <w:szCs w:val="24"/>
+        </w:rPr>
+      </w:r>
+    </w:p>
+    <w:p>
+      <w:pPr>
+        <w:pStyle w:val="Titoloprincipale"/>
+        <w:spacing w:lineRule="auto" w:line="360"/>
+        <w:rPr/>
+      </w:pPr>
+      <w:r>
+        <w:rPr>
+          <w:rStyle w:val="TitoloCarattere"/>
           <w:sz w:val="56"/>
           <w:szCs w:val="56"/>
           <w:lang w:val="it-IT" w:eastAsia="en-US" w:bidi="ar-SA"/>
         </w:rPr>
-        <w:br/>
-      </w:r>
-      <w:r>
-        <w:rPr>
-          <w:rStyle w:val="TitoloCarattere"/>
-          <w:rFonts w:ascii="Calibri Light" w:hAnsi="Calibri Light"/>
+        <w:t xml:space="preserve">Personaggi </w:t>
+      </w:r>
+    </w:p>
+    <w:p>
+      <w:pPr>
+        <w:pStyle w:val="Corpodeltesto"/>
+        <w:spacing w:lineRule="auto" w:line="360"/>
+        <w:rPr/>
+      </w:pPr>
+      <w:r>
+        <w:rPr>
+          <w:rStyle w:val="TitoloCarattere"/>
+          <w:rFonts w:ascii="Calibri Light" w:hAnsi="Calibri Light"/>
+          <w:sz w:val="24"/>
+          <w:szCs w:val="24"/>
+          <w:lang w:val="it-IT" w:eastAsia="en-US" w:bidi="ar-SA"/>
+        </w:rPr>
+        <w:t>Marco, Marcoliere.</w:t>
+        <w:br/>
+      </w:r>
+      <w:r>
+        <w:rPr>
+          <w:rStyle w:val="TitoloCarattere"/>
+          <w:rFonts w:eastAsia="" w:cs="" w:ascii="Calibri Light" w:hAnsi="Calibri Light" w:asciiTheme="majorHAnsi" w:cstheme="majorBidi" w:eastAsiaTheme="majorEastAsia" w:hAnsiTheme="majorHAnsi"/>
+          <w:spacing w:val="-10"/>
+          <w:kern w:val="2"/>
+          <w:sz w:val="24"/>
+          <w:szCs w:val="24"/>
+          <w:lang w:val="it-IT" w:eastAsia="en-US" w:bidi="ar-SA"/>
+        </w:rPr>
+        <w:t>Silvia</w:t>
+      </w:r>
+      <w:r>
+        <w:rPr>
+          <w:rStyle w:val="TitoloCarattere"/>
+          <w:rFonts w:ascii="Calibri Light" w:hAnsi="Calibri Light"/>
+          <w:sz w:val="24"/>
+          <w:szCs w:val="24"/>
+          <w:lang w:val="it-IT" w:eastAsia="en-US" w:bidi="ar-SA"/>
+        </w:rPr>
+        <w:t xml:space="preserve">, </w:t>
+      </w:r>
+      <w:r>
+        <w:rPr>
+          <w:rStyle w:val="TitoloCarattere"/>
+          <w:rFonts w:eastAsia="" w:cs="" w:ascii="Calibri Light" w:hAnsi="Calibri Light" w:asciiTheme="majorHAnsi" w:cstheme="majorBidi" w:eastAsiaTheme="majorEastAsia" w:hAnsiTheme="majorHAnsi"/>
+          <w:color w:val="auto"/>
+          <w:spacing w:val="-10"/>
+          <w:kern w:val="2"/>
+          <w:sz w:val="24"/>
+          <w:szCs w:val="24"/>
+          <w:lang w:val="it-IT" w:eastAsia="en-US" w:bidi="ar-SA"/>
+        </w:rPr>
+        <w:t>Dottoressa.</w:t>
+      </w:r>
+      <w:r>
+        <w:rPr>
+          <w:rStyle w:val="TitoloCarattere"/>
+          <w:rFonts w:eastAsia="" w:cs="" w:ascii="Calibri Light" w:hAnsi="Calibri Light" w:asciiTheme="majorHAnsi" w:cstheme="majorBidi" w:eastAsiaTheme="majorEastAsia" w:hAnsiTheme="majorHAnsi"/>
+          <w:spacing w:val="-10"/>
+          <w:kern w:val="2"/>
+          <w:sz w:val="24"/>
+          <w:szCs w:val="24"/>
+          <w:lang w:val="it-IT" w:eastAsia="en-US" w:bidi="ar-SA"/>
+        </w:rPr>
+        <w:br/>
+        <w:t>Beatrice, Professoressa.</w:t>
+        <w:br/>
+        <w:t>Lino, Allenatore.</w:t>
+        <w:br/>
+        <w:t>Andru, Biker.</w:t>
+      </w:r>
+    </w:p>
+    <w:p>
+      <w:pPr>
+        <w:pStyle w:val="Corpodeltesto"/>
+        <w:spacing w:lineRule="auto" w:line="360"/>
+        <w:rPr>
+          <w:rFonts w:ascii="Calibri Light" w:hAnsi="Calibri Light" w:eastAsia="" w:cs="" w:asciiTheme="majorHAnsi" w:cstheme="majorBidi" w:eastAsiaTheme="majorEastAsia" w:hAnsiTheme="majorHAnsi"/>
+          <w:spacing w:val="-10"/>
+          <w:kern w:val="2"/>
+          <w:sz w:val="24"/>
+          <w:szCs w:val="24"/>
+          <w:lang w:val="it-IT" w:eastAsia="en-US" w:bidi="ar-SA"/>
+        </w:rPr>
+      </w:pPr>
+      <w:r>
+        <w:rPr>
+          <w:rFonts w:eastAsia="" w:cs="" w:cstheme="majorBidi" w:eastAsiaTheme="majorEastAsia" w:ascii="Calibri Light" w:hAnsi="Calibri Light"/>
+          <w:spacing w:val="-10"/>
+          <w:kern w:val="2"/>
+          <w:sz w:val="24"/>
+          <w:szCs w:val="24"/>
+          <w:lang w:val="it-IT" w:eastAsia="en-US" w:bidi="ar-SA"/>
+        </w:rPr>
+      </w:r>
+    </w:p>
+    <w:p>
+      <w:pPr>
+        <w:pStyle w:val="Titoloprincipale"/>
+        <w:spacing w:lineRule="auto" w:line="360"/>
+        <w:rPr/>
+      </w:pPr>
+      <w:r>
+        <w:rPr>
+          <w:rStyle w:val="TitoloCarattere"/>
+          <w:color w:val="auto"/>
+          <w:lang w:val="it-IT" w:eastAsia="en-US" w:bidi="ar-SA"/>
+        </w:rPr>
+        <w:t>Pokèmon</w:t>
+      </w:r>
+      <w:r>
+        <w:rPr>
+          <w:rStyle w:val="TitoloCarattere"/>
+          <w:rFonts w:eastAsia="" w:cs="" w:cstheme="majorBidi" w:eastAsiaTheme="majorEastAsia"/>
+          <w:color w:val="auto"/>
+          <w:spacing w:val="-10"/>
+          <w:kern w:val="2"/>
           <w:sz w:val="56"/>
           <w:szCs w:val="56"/>
           <w:lang w:val="it-IT" w:eastAsia="en-US" w:bidi="ar-SA"/>
         </w:rPr>
-        <w:t>Personaggi Principali</w:t>
-      </w:r>
-      <w:r>
-        <w:rPr>
-          <w:rFonts w:ascii="Calibri Light" w:hAnsi="Calibri Light"/>
-          <w:sz w:val="24"/>
-          <w:szCs w:val="24"/>
-          <w:lang w:val="it-IT" w:eastAsia="en-US" w:bidi="ar-SA"/>
-        </w:rPr>
-        <w:br/>
-      </w:r>
-      <w:r>
-        <w:rPr>
-          <w:rFonts w:ascii="Calibri Light" w:hAnsi="Calibri Light"/>
-          <w:color w:val="70AD47" w:themeColor="accent6"/>
-          <w:sz w:val="24"/>
-          <w:szCs w:val="24"/>
-          <w:lang w:val="it-IT" w:eastAsia="en-US" w:bidi="ar-SA"/>
-        </w:rPr>
-        <w:t xml:space="preserve">Salva, Calciatore: </w:t>
-      </w:r>
-      <w:r>
-        <w:rPr>
-          <w:rFonts w:ascii="Calibri Light" w:hAnsi="Calibri Light"/>
-          <w:sz w:val="24"/>
-          <w:szCs w:val="24"/>
-          <w:lang w:val="it-IT" w:eastAsia="en-US" w:bidi="ar-SA"/>
-        </w:rPr>
-        <w:t xml:space="preserve">Pokémon Erba, risiede al Campetto. Si può sfidare una volta trovato il pallone nel Boschetto. Consegna il Buono Bici. </w:t>
+        <w:t xml:space="preserve"> </w:t>
+      </w:r>
+      <w:r>
+        <w:rPr>
+          <w:rStyle w:val="TitoloCarattere"/>
+          <w:rFonts w:eastAsia="" w:cs="" w:cstheme="majorBidi" w:eastAsiaTheme="majorEastAsia"/>
+          <w:color w:val="auto"/>
+          <w:spacing w:val="-10"/>
+          <w:kern w:val="2"/>
+          <w:sz w:val="56"/>
+          <w:szCs w:val="56"/>
+          <w:lang w:val="it-IT" w:eastAsia="en-US" w:bidi="ar-SA"/>
+        </w:rPr>
+        <w:t xml:space="preserve">immancabili </w:t>
       </w:r>
     </w:p>
     <w:p>
       <w:pPr>
-        <w:pStyle w:val="Corpodeltesto"/>
-        <w:rPr>
-          <w:lang w:val="it-IT" w:eastAsia="en-US" w:bidi="ar-SA"/>
-        </w:rPr>
-      </w:pPr>
-      <w:r>
-        <w:rPr>
-          <w:rFonts w:ascii="Calibri Light" w:hAnsi="Calibri Light"/>
-          <w:color w:val="808080" w:themeColor="background1" w:themeShade="80"/>
-          <w:sz w:val="24"/>
-          <w:szCs w:val="24"/>
-          <w:lang w:val="it-IT" w:eastAsia="en-US" w:bidi="ar-SA"/>
-        </w:rPr>
-        <w:t xml:space="preserve">Bullo, Motociclista: </w:t>
-      </w:r>
-      <w:r>
-        <w:rPr>
-          <w:rFonts w:ascii="Calibri Light" w:hAnsi="Calibri Light"/>
-          <w:sz w:val="24"/>
-          <w:szCs w:val="24"/>
-          <w:lang w:val="it-IT" w:eastAsia="en-US" w:bidi="ar-SA"/>
-        </w:rPr>
-        <w:t xml:space="preserve">Pokémon Acciaio, risiede nel Negozio di Bici. Si accede trovando il Negozio di Bici dopo aver ricevuto il Buono Bici da Salva, Calciatore. Consegna il Tagliaerba. </w:t>
+        <w:pStyle w:val="Titoloprincipale"/>
+        <w:spacing w:lineRule="auto" w:line="360"/>
+        <w:rPr/>
+      </w:pPr>
+      <w:r>
+        <w:rPr>
+          <w:rStyle w:val="TitoloCarattere"/>
+          <w:rFonts w:eastAsia="" w:cs="" w:cstheme="majorBidi" w:eastAsiaTheme="majorEastAsia"/>
+          <w:color w:val="auto"/>
+          <w:spacing w:val="-10"/>
+          <w:kern w:val="2"/>
+          <w:sz w:val="24"/>
+          <w:szCs w:val="24"/>
+          <w:lang w:val="it-IT" w:eastAsia="en-US" w:bidi="ar-SA"/>
+        </w:rPr>
+        <w:t>Zubat, Onix, Mismagius, Gengar, Psyduck, Snorlax, Buizel, Garchomp, Sceptile, Greninja, Lucario, Nidoran.</w:t>
       </w:r>
     </w:p>
     <w:p>
       <w:pPr>
         <w:pStyle w:val="Corpodeltesto"/>
-        <w:rPr>
-          <w:lang w:val="it-IT" w:eastAsia="en-US" w:bidi="ar-SA"/>
-        </w:rPr>
-      </w:pPr>
-      <w:r>
-        <w:rPr>
-          <w:rFonts w:ascii="Calibri Light" w:hAnsi="Calibri Light"/>
-          <w:color w:val="C00000"/>
-          <w:sz w:val="24"/>
-          <w:szCs w:val="24"/>
-          <w:lang w:val="it-IT" w:eastAsia="en-US" w:bidi="ar-SA"/>
-        </w:rPr>
-        <w:t xml:space="preserve">Alice, Lottatrice: </w:t>
-      </w:r>
-      <w:r>
-        <w:rPr>
-          <w:rFonts w:ascii="Calibri Light" w:hAnsi="Calibri Light"/>
-          <w:sz w:val="24"/>
-          <w:szCs w:val="24"/>
-          <w:lang w:val="it-IT" w:eastAsia="en-US" w:bidi="ar-SA"/>
-        </w:rPr>
-        <w:t>Pokémon Lotta, risiede in Patagonia. La Patagonia è situata sopra il Campetto. Si accede trovando i Moon Boot tagliando gli alberi con il Tagliaerba. Consegna la Chiave della Fumetteria.</w:t>
+        <w:spacing w:lineRule="auto" w:line="360"/>
+        <w:rPr>
+          <w:rStyle w:val="TitoloCarattere"/>
+          <w:lang w:val="it-IT" w:eastAsia="en-US" w:bidi="ar-SA"/>
+        </w:rPr>
+      </w:pPr>
+      <w:r>
+        <w:rPr/>
       </w:r>
     </w:p>
     <w:p>
       <w:pPr>
-        <w:pStyle w:val="Corpodeltesto"/>
-        <w:rPr>
-          <w:lang w:val="it-IT" w:eastAsia="en-US" w:bidi="ar-SA"/>
-        </w:rPr>
-      </w:pPr>
-      <w:r>
-        <w:rPr>
-          <w:rFonts w:ascii="Calibri Light" w:hAnsi="Calibri Light"/>
-          <w:color w:val="000000"/>
-          <w:sz w:val="24"/>
-          <w:szCs w:val="24"/>
-          <w:lang w:val="it-IT" w:eastAsia="en-US" w:bidi="ar-SA"/>
-        </w:rPr>
-        <w:t>Tonno, Amante delle Loli:</w:t>
-      </w:r>
-      <w:r>
-        <w:rPr>
-          <w:rFonts w:ascii="Calibri Light" w:hAnsi="Calibri Light"/>
-          <w:sz w:val="24"/>
-          <w:szCs w:val="24"/>
-          <w:lang w:val="it-IT" w:eastAsia="en-US" w:bidi="ar-SA"/>
-        </w:rPr>
-        <w:t xml:space="preserve"> Pokémon </w:t>
-      </w:r>
-      <w:r>
-        <w:rPr>
-          <w:rFonts w:eastAsia="Calibri" w:cs="" w:ascii="Calibri Light" w:hAnsi="Calibri Light" w:cstheme="minorBidi" w:eastAsiaTheme="minorHAnsi"/>
-          <w:color w:val="auto"/>
-          <w:kern w:val="0"/>
-          <w:sz w:val="24"/>
-          <w:szCs w:val="24"/>
-          <w:lang w:val="it-IT" w:eastAsia="en-US" w:bidi="ar-SA"/>
-        </w:rPr>
-        <w:t>Buio</w:t>
-      </w:r>
-      <w:r>
-        <w:rPr>
-          <w:rFonts w:ascii="Calibri Light" w:hAnsi="Calibri Light"/>
-          <w:sz w:val="24"/>
-          <w:szCs w:val="24"/>
-          <w:lang w:val="it-IT" w:eastAsia="en-US" w:bidi="ar-SA"/>
-        </w:rPr>
-        <w:t xml:space="preserve">, risiede nella Fumetteria. Si accede trovando la Fumetteria dopo aver ricevuto la Chiave della Fumetteria. Consegna il Fumetto Giapponese. </w:t>
+        <w:pStyle w:val="Titoloprincipale"/>
+        <w:spacing w:lineRule="auto" w:line="360"/>
+        <w:rPr/>
+      </w:pPr>
+      <w:r>
+        <w:rPr>
+          <w:rStyle w:val="TitoloCarattere"/>
+          <w:lang w:val="it-IT" w:eastAsia="en-US" w:bidi="ar-SA"/>
+        </w:rPr>
+        <w:t xml:space="preserve">Allenatori </w:t>
+      </w:r>
+      <w:r>
+        <w:rPr>
+          <w:rStyle w:val="TitoloCarattere"/>
+          <w:lang w:val="it-IT" w:eastAsia="en-US" w:bidi="ar-SA"/>
+        </w:rPr>
+        <w:t>vari</w:t>
       </w:r>
     </w:p>
     <w:p>
       <w:pPr>
         <w:pStyle w:val="Corpodeltesto"/>
-        <w:rPr>
-          <w:lang w:val="it-IT" w:eastAsia="en-US" w:bidi="ar-SA"/>
-        </w:rPr>
-      </w:pPr>
-      <w:r>
-        <w:rPr>
-          <w:rFonts w:ascii="Calibri Light" w:hAnsi="Calibri Light"/>
-          <w:color w:val="EC9BA4"/>
-          <w:sz w:val="24"/>
-          <w:szCs w:val="24"/>
-          <w:lang w:val="it-IT" w:eastAsia="en-US" w:bidi="ar-SA"/>
-        </w:rPr>
-        <w:t>Beatrice, Professoressa:</w:t>
-      </w:r>
-      <w:r>
-        <w:rPr>
-          <w:rFonts w:ascii="Calibri Light" w:hAnsi="Calibri Light"/>
-          <w:sz w:val="24"/>
-          <w:szCs w:val="24"/>
-          <w:lang w:val="it-IT" w:eastAsia="en-US" w:bidi="ar-SA"/>
-        </w:rPr>
-        <w:t xml:space="preserve"> Pokèmon Folletto, risiede nel Laboratorio. Si deve consegnare il Fumetto Giapponese Yaoi. T</w:t>
-      </w:r>
-      <w:r>
-        <w:rPr>
-          <w:rFonts w:ascii="Calibri Light" w:hAnsi="Calibri Light"/>
-          <w:sz w:val="24"/>
-          <w:szCs w:val="24"/>
-          <w:lang w:val="it-IT" w:eastAsia="en-US" w:bidi="ar-SA"/>
-        </w:rPr>
-        <w:t>i</w:t>
-      </w:r>
-      <w:r>
-        <w:rPr>
-          <w:rFonts w:ascii="Calibri Light" w:hAnsi="Calibri Light"/>
-          <w:sz w:val="24"/>
-          <w:szCs w:val="24"/>
-          <w:lang w:val="it-IT" w:eastAsia="en-US" w:bidi="ar-SA"/>
-        </w:rPr>
-        <w:t xml:space="preserve"> consegna il Pass della Torre Internet.</w:t>
+        <w:spacing w:lineRule="auto" w:line="360"/>
+        <w:rPr/>
+      </w:pPr>
+      <w:r>
+        <w:rPr>
+          <w:rStyle w:val="TitoloCarattere"/>
+          <w:rFonts w:eastAsia="" w:cs="" w:ascii="Calibri Light" w:hAnsi="Calibri Light" w:asciiTheme="majorHAnsi" w:cstheme="majorBidi" w:eastAsiaTheme="majorEastAsia" w:hAnsiTheme="majorHAnsi"/>
+          <w:spacing w:val="-10"/>
+          <w:kern w:val="2"/>
+          <w:sz w:val="24"/>
+          <w:szCs w:val="24"/>
+          <w:lang w:val="it-IT" w:eastAsia="en-US" w:bidi="ar-SA"/>
+        </w:rPr>
+        <w:t>Anziana, Spiritica.</w:t>
+        <w:br/>
+      </w:r>
+      <w:r>
+        <w:rPr>
+          <w:rStyle w:val="TitoloCarattere"/>
+          <w:rFonts w:eastAsia="" w:cs="" w:ascii="Calibri Light" w:hAnsi="Calibri Light" w:asciiTheme="majorHAnsi" w:cstheme="majorBidi" w:eastAsiaTheme="majorEastAsia" w:hAnsiTheme="majorHAnsi"/>
+          <w:spacing w:val="-10"/>
+          <w:kern w:val="2"/>
+          <w:sz w:val="24"/>
+          <w:szCs w:val="24"/>
+          <w:lang w:val="it-IT" w:eastAsia="en-US" w:bidi="ar-SA"/>
+        </w:rPr>
+        <w:t>Elyan, Bambino.</w:t>
       </w:r>
     </w:p>
     <w:p>
       <w:pPr>
         <w:pStyle w:val="Corpodeltesto"/>
-        <w:rPr>
-          <w:lang w:val="it-IT" w:eastAsia="en-US" w:bidi="ar-SA"/>
-        </w:rPr>
-      </w:pPr>
-      <w:r>
-        <w:rPr>
-          <w:rFonts w:ascii="Calibri Light" w:hAnsi="Calibri Light"/>
-          <w:color w:val="E6E905"/>
-          <w:sz w:val="24"/>
-          <w:szCs w:val="24"/>
-          <w:lang w:val="it-IT" w:eastAsia="en-US" w:bidi="ar-SA"/>
-        </w:rPr>
-        <w:t>Maicol, Ing. Informatico:</w:t>
-      </w:r>
-      <w:r>
-        <w:rPr>
-          <w:rFonts w:ascii="Calibri Light" w:hAnsi="Calibri Light"/>
-          <w:color w:val="FFFF38"/>
-          <w:sz w:val="24"/>
-          <w:szCs w:val="24"/>
-          <w:lang w:val="it-IT" w:eastAsia="en-US" w:bidi="ar-SA"/>
-        </w:rPr>
-        <w:t xml:space="preserve"> </w:t>
-      </w:r>
-      <w:r>
-        <w:rPr>
-          <w:rFonts w:ascii="Calibri Light" w:hAnsi="Calibri Light"/>
-          <w:sz w:val="24"/>
-          <w:szCs w:val="24"/>
-          <w:lang w:val="it-IT" w:eastAsia="en-US" w:bidi="ar-SA"/>
-        </w:rPr>
-        <w:t>Pokémon Elettro, risiede nella Torre Internet. Si accede con il Pass della Torre.</w:t>
-      </w:r>
-    </w:p>
-    <w:p>
-      <w:pPr>
-        <w:pStyle w:val="Corpodeltesto"/>
-        <w:rPr>
-          <w:lang w:val="it-IT" w:eastAsia="en-US" w:bidi="ar-SA"/>
-        </w:rPr>
-      </w:pPr>
-      <w:r>
-        <w:rPr>
-          <w:rFonts w:ascii="Calibri Light" w:hAnsi="Calibri Light"/>
-          <w:color w:val="7030A0"/>
-          <w:sz w:val="24"/>
-          <w:szCs w:val="24"/>
-          <w:lang w:val="it-IT" w:eastAsia="en-US" w:bidi="ar-SA"/>
-        </w:rPr>
-        <w:t xml:space="preserve">Luca, Twitcher: </w:t>
-      </w:r>
-      <w:r>
-        <w:rPr>
-          <w:rFonts w:ascii="Calibri Light" w:hAnsi="Calibri Light"/>
-          <w:sz w:val="24"/>
-          <w:szCs w:val="24"/>
-          <w:lang w:val="it-IT" w:eastAsia="en-US" w:bidi="ar-SA"/>
-        </w:rPr>
-        <w:t>Pokémon Veleno, risiede a fianco della casa del protagonista. Si accedere all’abitazione iscrivendosi al canale Twitch dal computer di Casa dopo aver parlato con Maicol, Ing. Informatico.</w:t>
-      </w:r>
-    </w:p>
-    <w:p>
-      <w:pPr>
-        <w:pStyle w:val="Corpodeltesto"/>
-        <w:rPr>
-          <w:lang w:val="it-IT" w:eastAsia="en-US" w:bidi="ar-SA"/>
-        </w:rPr>
-      </w:pPr>
-      <w:r>
-        <w:rPr>
-          <w:rStyle w:val="TitoloCarattere"/>
-          <w:rFonts w:eastAsia="" w:cs="" w:ascii="Calibri Light" w:hAnsi="Calibri Light" w:asciiTheme="majorHAnsi" w:cstheme="majorBidi" w:eastAsiaTheme="majorEastAsia" w:hAnsiTheme="majorHAnsi"/>
-          <w:color w:val="auto"/>
-          <w:spacing w:val="-10"/>
-          <w:kern w:val="2"/>
-          <w:sz w:val="24"/>
-          <w:szCs w:val="24"/>
-          <w:lang w:val="it-IT" w:eastAsia="en-US" w:bidi="ar-SA"/>
-        </w:rPr>
-        <w:t>Superquattro:</w:t>
-        <w:br/>
-        <w:t>Gisto, Vecchietto: Pokèmon Spettro.</w:t>
-        <w:br/>
-        <w:t>Matteo, Matteo Matteo: Pokèmon Terra.</w:t>
-        <w:br/>
-        <w:t>Simonetta, Pizzaiola: Pokèmon Normale.</w:t>
-        <w:br/>
-        <w:t>Gerry, Pizzaiolo: Pokèmon Fuoco.</w:t>
-      </w:r>
-    </w:p>
-    <w:p>
-      <w:pPr>
-        <w:pStyle w:val="Corpodeltesto"/>
-        <w:rPr>
-          <w:rStyle w:val="TitoloCarattere"/>
-          <w:rFonts w:ascii="Calibri Light" w:hAnsi="Calibri Light" w:eastAsia="" w:cs="" w:asciiTheme="majorHAnsi" w:cstheme="majorBidi" w:eastAsiaTheme="majorEastAsia" w:hAnsiTheme="majorHAnsi"/>
-          <w:color w:val="auto"/>
-          <w:spacing w:val="-10"/>
-          <w:kern w:val="2"/>
-          <w:sz w:val="24"/>
-          <w:szCs w:val="24"/>
-        </w:rPr>
-      </w:pPr>
-      <w:r>
-        <w:rPr>
-          <w:rFonts w:eastAsia="" w:cs="" w:cstheme="majorBidi" w:eastAsiaTheme="majorEastAsia" w:ascii="Calibri Light" w:hAnsi="Calibri Light"/>
-          <w:color w:val="auto"/>
-          <w:spacing w:val="-10"/>
-          <w:kern w:val="2"/>
-          <w:sz w:val="24"/>
-          <w:szCs w:val="24"/>
-        </w:rPr>
-      </w:r>
-    </w:p>
-    <w:p>
-      <w:pPr>
-        <w:pStyle w:val="Titoloprincipale"/>
+        <w:spacing w:lineRule="auto" w:line="360" w:before="0" w:after="140"/>
         <w:rPr/>
       </w:pPr>
       <w:r>
-        <w:rPr>
-          <w:rStyle w:val="TitoloCarattere"/>
-          <w:sz w:val="56"/>
-          <w:szCs w:val="56"/>
-          <w:lang w:val="it-IT" w:eastAsia="en-US" w:bidi="ar-SA"/>
-        </w:rPr>
-        <w:t xml:space="preserve">Personaggi </w:t>
-      </w:r>
-      <w:r>
-        <w:rPr>
-          <w:rStyle w:val="TitoloCarattere"/>
-          <w:rFonts w:eastAsia="" w:cs="" w:cstheme="majorBidi" w:eastAsiaTheme="majorEastAsia"/>
-          <w:spacing w:val="-10"/>
-          <w:kern w:val="2"/>
-          <w:sz w:val="56"/>
-          <w:szCs w:val="56"/>
-          <w:lang w:val="it-IT" w:eastAsia="en-US" w:bidi="ar-SA"/>
-        </w:rPr>
-        <w:t>Secondari</w:t>
-      </w:r>
-    </w:p>
-    <w:p>
-      <w:pPr>
-        <w:pStyle w:val="Corpodeltesto"/>
         <w:rPr/>
-      </w:pPr>
-      <w:r>
-        <w:rPr>
-          <w:rStyle w:val="TitoloCarattere"/>
-          <w:rFonts w:ascii="Calibri Light" w:hAnsi="Calibri Light"/>
-          <w:sz w:val="24"/>
-          <w:szCs w:val="24"/>
-          <w:lang w:val="it-IT" w:eastAsia="en-US" w:bidi="ar-SA"/>
-        </w:rPr>
-        <w:t>Marco, Marcoliere: Proprietario del Market.</w:t>
-      </w:r>
-    </w:p>
-    <w:p>
-      <w:pPr>
-        <w:pStyle w:val="Corpodeltesto"/>
-        <w:rPr/>
-      </w:pPr>
-      <w:r>
-        <w:rPr>
-          <w:rStyle w:val="TitoloCarattere"/>
-          <w:rFonts w:eastAsia="" w:cs="" w:ascii="Calibri Light" w:hAnsi="Calibri Light" w:asciiTheme="majorHAnsi" w:cstheme="majorBidi" w:eastAsiaTheme="majorEastAsia" w:hAnsiTheme="majorHAnsi"/>
-          <w:spacing w:val="-10"/>
-          <w:kern w:val="2"/>
-          <w:sz w:val="24"/>
-          <w:szCs w:val="24"/>
-          <w:lang w:val="it-IT" w:eastAsia="en-US" w:bidi="ar-SA"/>
-        </w:rPr>
-        <w:t>Silvia</w:t>
-      </w:r>
-      <w:r>
-        <w:rPr>
-          <w:rStyle w:val="TitoloCarattere"/>
-          <w:rFonts w:ascii="Calibri Light" w:hAnsi="Calibri Light"/>
-          <w:sz w:val="24"/>
-          <w:szCs w:val="24"/>
-          <w:lang w:val="it-IT" w:eastAsia="en-US" w:bidi="ar-SA"/>
-        </w:rPr>
-        <w:t xml:space="preserve">, </w:t>
-      </w:r>
-      <w:r>
-        <w:rPr>
-          <w:rStyle w:val="TitoloCarattere"/>
-          <w:rFonts w:eastAsia="" w:cs="" w:ascii="Calibri Light" w:hAnsi="Calibri Light" w:asciiTheme="majorHAnsi" w:cstheme="majorBidi" w:eastAsiaTheme="majorEastAsia" w:hAnsiTheme="majorHAnsi"/>
-          <w:spacing w:val="-10"/>
-          <w:kern w:val="2"/>
-          <w:sz w:val="24"/>
-          <w:szCs w:val="24"/>
-          <w:lang w:val="it-IT" w:eastAsia="en-US" w:bidi="ar-SA"/>
-        </w:rPr>
-        <w:t>Infermiera</w:t>
-      </w:r>
-      <w:r>
-        <w:rPr>
-          <w:rStyle w:val="TitoloCarattere"/>
-          <w:rFonts w:ascii="Calibri Light" w:hAnsi="Calibri Light"/>
-          <w:sz w:val="24"/>
-          <w:szCs w:val="24"/>
-          <w:lang w:val="it-IT" w:eastAsia="en-US" w:bidi="ar-SA"/>
-        </w:rPr>
-        <w:t xml:space="preserve">: </w:t>
-      </w:r>
-      <w:r>
-        <w:rPr>
-          <w:rStyle w:val="TitoloCarattere"/>
-          <w:rFonts w:eastAsia="" w:cs="" w:ascii="Calibri Light" w:hAnsi="Calibri Light" w:asciiTheme="majorHAnsi" w:cstheme="majorBidi" w:eastAsiaTheme="majorEastAsia" w:hAnsiTheme="majorHAnsi"/>
-          <w:spacing w:val="-10"/>
-          <w:kern w:val="2"/>
-          <w:sz w:val="24"/>
-          <w:szCs w:val="24"/>
-          <w:lang w:val="it-IT" w:eastAsia="en-US" w:bidi="ar-SA"/>
-        </w:rPr>
-        <w:t>Addetta alla cura dei Pokemon.</w:t>
-      </w:r>
-    </w:p>
-    <w:p>
-      <w:pPr>
-        <w:pStyle w:val="Corpodeltesto"/>
-        <w:rPr/>
-      </w:pPr>
-      <w:r>
-        <w:rPr>
-          <w:rStyle w:val="TitoloCarattere"/>
-          <w:rFonts w:eastAsia="" w:cs="" w:ascii="Calibri Light" w:hAnsi="Calibri Light" w:asciiTheme="majorHAnsi" w:cstheme="majorBidi" w:eastAsiaTheme="majorEastAsia" w:hAnsiTheme="majorHAnsi"/>
-          <w:spacing w:val="-10"/>
-          <w:kern w:val="2"/>
-          <w:sz w:val="24"/>
-          <w:szCs w:val="24"/>
-          <w:lang w:val="it-IT" w:eastAsia="en-US" w:bidi="ar-SA"/>
-        </w:rPr>
-        <w:t>Beatrice, Professoressa: Professoressa che consegna il Pokedex al protagonista.</w:t>
-      </w:r>
-    </w:p>
-    <w:p>
-      <w:pPr>
-        <w:pStyle w:val="Corpodeltesto"/>
-        <w:rPr/>
-      </w:pPr>
-      <w:r>
-        <w:rPr>
-          <w:rStyle w:val="TitoloCarattere"/>
-          <w:rFonts w:eastAsia="" w:cs="" w:ascii="Calibri Light" w:hAnsi="Calibri Light" w:asciiTheme="majorHAnsi" w:cstheme="majorBidi" w:eastAsiaTheme="majorEastAsia" w:hAnsiTheme="majorHAnsi"/>
-          <w:spacing w:val="-10"/>
-          <w:kern w:val="2"/>
-          <w:sz w:val="24"/>
-          <w:szCs w:val="24"/>
-          <w:lang w:val="it-IT" w:eastAsia="en-US" w:bidi="ar-SA"/>
-        </w:rPr>
-        <w:t xml:space="preserve">Lino, Allenatore: Rivale che ti sfida in vari momenti. </w:t>
-      </w:r>
-    </w:p>
-    <w:p>
-      <w:pPr>
-        <w:pStyle w:val="Corpodeltesto"/>
-        <w:rPr/>
-      </w:pPr>
-      <w:r>
-        <w:rPr>
-          <w:rStyle w:val="TitoloCarattere"/>
-          <w:rFonts w:eastAsia="" w:cs="" w:ascii="Calibri Light" w:hAnsi="Calibri Light" w:asciiTheme="majorHAnsi" w:cstheme="majorBidi" w:eastAsiaTheme="majorEastAsia" w:hAnsiTheme="majorHAnsi"/>
-          <w:spacing w:val="-10"/>
-          <w:kern w:val="2"/>
-          <w:sz w:val="24"/>
-          <w:szCs w:val="24"/>
-          <w:lang w:val="it-IT" w:eastAsia="en-US" w:bidi="ar-SA"/>
-        </w:rPr>
-        <w:t xml:space="preserve">Andru, Biker: </w:t>
-      </w:r>
-      <w:r>
-        <w:rPr>
-          <w:rStyle w:val="TitoloCarattere"/>
-          <w:rFonts w:eastAsia="" w:cs="" w:ascii="Calibri Light" w:hAnsi="Calibri Light" w:asciiTheme="majorHAnsi" w:cstheme="majorBidi" w:eastAsiaTheme="majorEastAsia" w:hAnsiTheme="majorHAnsi"/>
-          <w:spacing w:val="-10"/>
-          <w:kern w:val="2"/>
-          <w:sz w:val="24"/>
-          <w:szCs w:val="24"/>
-          <w:lang w:val="it-IT" w:eastAsia="en-US" w:bidi="ar-SA"/>
-        </w:rPr>
-        <w:t>con Bullo Motociclista.</w:t>
-      </w:r>
-    </w:p>
-    <w:p>
-      <w:pPr>
-        <w:pStyle w:val="Corpodeltesto"/>
-        <w:rPr>
-          <w:rStyle w:val="TitoloCarattere"/>
-          <w:rFonts w:ascii="Calibri Light" w:hAnsi="Calibri Light" w:eastAsia="" w:cs="" w:asciiTheme="majorHAnsi" w:cstheme="majorBidi" w:eastAsiaTheme="majorEastAsia" w:hAnsiTheme="majorHAnsi"/>
-          <w:spacing w:val="-10"/>
-          <w:kern w:val="2"/>
-          <w:sz w:val="24"/>
-          <w:szCs w:val="24"/>
-          <w:lang w:val="it-IT" w:eastAsia="en-US" w:bidi="ar-SA"/>
-        </w:rPr>
-      </w:pPr>
-      <w:r>
-        <w:rPr>
-          <w:rFonts w:eastAsia="" w:cs="" w:cstheme="majorBidi" w:eastAsiaTheme="majorEastAsia" w:ascii="Calibri Light" w:hAnsi="Calibri Light"/>
-          <w:spacing w:val="-10"/>
-          <w:kern w:val="2"/>
-          <w:sz w:val="24"/>
-          <w:szCs w:val="24"/>
-          <w:lang w:val="it-IT" w:eastAsia="en-US" w:bidi="ar-SA"/>
-        </w:rPr>
-      </w:r>
-    </w:p>
-    <w:p>
-      <w:pPr>
-        <w:pStyle w:val="Titoloprincipale"/>
-        <w:rPr>
-          <w:rFonts w:ascii="Calibri Light" w:hAnsi="Calibri Light" w:eastAsia="" w:cs="" w:asciiTheme="majorHAnsi" w:cstheme="majorBidi" w:eastAsiaTheme="majorEastAsia" w:hAnsiTheme="majorHAnsi"/>
-          <w:color w:val="auto"/>
-          <w:spacing w:val="-10"/>
-          <w:kern w:val="2"/>
-          <w:sz w:val="56"/>
-          <w:szCs w:val="56"/>
-          <w:lang w:val="it-IT" w:eastAsia="en-US" w:bidi="ar-SA"/>
-        </w:rPr>
-      </w:pPr>
-      <w:r>
-        <w:rPr>
-          <w:rStyle w:val="TitoloCarattere"/>
-          <w:color w:val="auto"/>
-          <w:lang w:val="it-IT" w:eastAsia="en-US" w:bidi="ar-SA"/>
-        </w:rPr>
-        <w:t>Pokèmon</w:t>
-      </w:r>
-    </w:p>
-    <w:p>
-      <w:pPr>
-        <w:pStyle w:val="Titoloprincipale"/>
-        <w:rPr>
-          <w:rFonts w:ascii="Calibri Light" w:hAnsi="Calibri Light" w:eastAsia="" w:cs="" w:asciiTheme="majorHAnsi" w:cstheme="majorBidi" w:eastAsiaTheme="majorEastAsia" w:hAnsiTheme="majorHAnsi"/>
-          <w:color w:val="auto"/>
-          <w:spacing w:val="-10"/>
-          <w:kern w:val="2"/>
-          <w:sz w:val="56"/>
-          <w:szCs w:val="56"/>
-          <w:lang w:val="it-IT" w:eastAsia="en-US" w:bidi="ar-SA"/>
-        </w:rPr>
-      </w:pPr>
-      <w:r>
-        <w:rPr>
-          <w:rStyle w:val="TitoloCarattere"/>
-          <w:rFonts w:eastAsia="" w:cs="" w:cstheme="majorBidi" w:eastAsiaTheme="majorEastAsia"/>
-          <w:color w:val="auto"/>
-          <w:spacing w:val="-10"/>
-          <w:kern w:val="2"/>
-          <w:sz w:val="24"/>
-          <w:szCs w:val="24"/>
-          <w:lang w:val="it-IT" w:eastAsia="en-US" w:bidi="ar-SA"/>
-        </w:rPr>
-        <w:t xml:space="preserve">Zubat, Onix, Mismagius, Gengar, Psyduck, Snorlax, Buizel, Garchomp, Sceptile, Greninja, </w:t>
-      </w:r>
-      <w:r>
-        <w:rPr>
-          <w:rStyle w:val="TitoloCarattere"/>
-          <w:rFonts w:eastAsia="" w:cs="" w:cstheme="majorBidi" w:eastAsiaTheme="majorEastAsia"/>
-          <w:color w:val="auto"/>
-          <w:spacing w:val="-10"/>
-          <w:kern w:val="2"/>
-          <w:sz w:val="24"/>
-          <w:szCs w:val="24"/>
-          <w:lang w:val="it-IT" w:eastAsia="en-US" w:bidi="ar-SA"/>
-        </w:rPr>
-        <w:t>Lucario, Nidoran.</w:t>
-      </w:r>
-    </w:p>
-    <w:p>
-      <w:pPr>
-        <w:pStyle w:val="Corpodeltesto"/>
-        <w:rPr>
-          <w:rFonts w:ascii="Calibri Light" w:hAnsi="Calibri Light" w:eastAsia="" w:cs="" w:asciiTheme="majorHAnsi" w:cstheme="majorBidi" w:eastAsiaTheme="majorEastAsia" w:hAnsiTheme="majorHAnsi"/>
-          <w:spacing w:val="-10"/>
-          <w:kern w:val="2"/>
-          <w:sz w:val="24"/>
-          <w:szCs w:val="24"/>
-          <w:lang w:val="it-IT" w:eastAsia="en-US" w:bidi="ar-SA"/>
-        </w:rPr>
-      </w:pPr>
-      <w:r>
-        <w:rPr>
-          <w:rFonts w:eastAsia="" w:cs="" w:cstheme="majorBidi" w:eastAsiaTheme="majorEastAsia" w:ascii="Calibri Light" w:hAnsi="Calibri Light"/>
-          <w:spacing w:val="-10"/>
-          <w:kern w:val="2"/>
-          <w:sz w:val="24"/>
-          <w:szCs w:val="24"/>
-          <w:lang w:val="it-IT" w:eastAsia="en-US" w:bidi="ar-SA"/>
-        </w:rPr>
-      </w:r>
-    </w:p>
-    <w:p>
-      <w:pPr>
-        <w:pStyle w:val="Titoloprincipale"/>
-        <w:rPr/>
-      </w:pPr>
-      <w:r>
-        <w:rPr>
-          <w:rStyle w:val="TitoloCarattere"/>
-          <w:lang w:val="it-IT" w:eastAsia="en-US" w:bidi="ar-SA"/>
-        </w:rPr>
-        <w:t>Allenatori</w:t>
-      </w:r>
-    </w:p>
-    <w:p>
-      <w:pPr>
-        <w:pStyle w:val="Corpodeltesto"/>
-        <w:rPr/>
-      </w:pPr>
-      <w:r>
-        <w:rPr>
-          <w:rStyle w:val="TitoloCarattere"/>
-          <w:rFonts w:eastAsia="" w:cs="" w:ascii="Calibri Light" w:hAnsi="Calibri Light" w:asciiTheme="majorHAnsi" w:cstheme="majorBidi" w:eastAsiaTheme="majorEastAsia" w:hAnsiTheme="majorHAnsi"/>
-          <w:spacing w:val="-10"/>
-          <w:kern w:val="2"/>
-          <w:sz w:val="24"/>
-          <w:szCs w:val="24"/>
-          <w:lang w:val="it-IT" w:eastAsia="en-US" w:bidi="ar-SA"/>
-        </w:rPr>
-        <w:t>Anziana, Spiritica</w:t>
-      </w:r>
-    </w:p>
-    <w:p>
-      <w:pPr>
-        <w:pStyle w:val="Corpodeltesto"/>
-        <w:spacing w:before="0" w:after="140"/>
-        <w:rPr>
-          <w:rFonts w:ascii="Calibri Light" w:hAnsi="Calibri Light" w:eastAsia="" w:cs="" w:asciiTheme="majorHAnsi" w:cstheme="majorBidi" w:eastAsiaTheme="majorEastAsia" w:hAnsiTheme="majorHAnsi"/>
-          <w:spacing w:val="-10"/>
-          <w:kern w:val="2"/>
-          <w:sz w:val="24"/>
-          <w:szCs w:val="24"/>
-          <w:lang w:val="it-IT" w:eastAsia="en-US" w:bidi="ar-SA"/>
-        </w:rPr>
-      </w:pPr>
-      <w:r>
-        <w:rPr>
-          <w:rFonts w:eastAsia="" w:cs="" w:cstheme="majorBidi" w:eastAsiaTheme="majorEastAsia" w:ascii="Calibri Light" w:hAnsi="Calibri Light"/>
-          <w:spacing w:val="-10"/>
-          <w:kern w:val="2"/>
-          <w:sz w:val="24"/>
-          <w:szCs w:val="24"/>
-          <w:lang w:val="it-IT" w:eastAsia="en-US" w:bidi="ar-SA"/>
-        </w:rPr>
       </w:r>
     </w:p>
     <w:sectPr>
       <w:type w:val="nextPage"/>
       <w:pgSz w:w="11906" w:h="16838"/>
-      <w:pgMar w:left="1134" w:right="1134" w:header="0" w:top="1417" w:footer="0" w:bottom="1134" w:gutter="0"/>
+      <w:pgMar w:left="1134" w:right="1134" w:gutter="0" w:header="0" w:top="1417" w:footer="0" w:bottom="1134"/>
       <w:pgNumType w:fmt="decimal"/>
       <w:formProt w:val="false"/>
       <w:textDirection w:val="lrTb"/>

</xml_diff>